<commit_message>
Lots of changes wrapping up edits to Ch4
</commit_message>
<xml_diff>
--- a/Dissertation Backup/Chapter 4 draft 2 jn.docx
+++ b/Dissertation Backup/Chapter 4 draft 2 jn.docx
@@ -10966,6 +10966,7 @@
           <w:rFonts w:eastAsiaTheme="minorEastAsia"/>
         </w:rPr>
       </w:pPr>
+      <w:bookmarkStart w:id="16" w:name="_Hlk131354836"/>
       <w:r>
         <w:rPr>
           <w:rFonts w:eastAsiaTheme="minorEastAsia"/>
@@ -10995,6 +10996,193 @@
         <w:rPr>
           <w:rFonts w:eastAsiaTheme="minorEastAsia"/>
         </w:rPr>
+        <w:t xml:space="preserve">Simulated effect of hypoxia on the state variables total length (A), egg buffer mass (B), and survival (C), brought about by reducing </w:t>
+      </w:r>
+      <w:proofErr w:type="spellStart"/>
+      <w:r>
+        <w:rPr>
+          <w:rFonts w:eastAsiaTheme="minorEastAsia"/>
+          <w:i/>
+          <w:iCs/>
+        </w:rPr>
+        <w:t>J</w:t>
+      </w:r>
+      <w:r>
+        <w:rPr>
+          <w:rFonts w:eastAsiaTheme="minorEastAsia"/>
+          <w:i/>
+          <w:iCs/>
+          <w:vertAlign w:val="superscript"/>
+        </w:rPr>
+        <w:t>a</w:t>
+      </w:r>
+      <w:r>
+        <w:rPr>
+          <w:rFonts w:eastAsiaTheme="minorEastAsia"/>
+          <w:i/>
+          <w:iCs/>
+          <w:vertAlign w:val="subscript"/>
+        </w:rPr>
+        <w:t>Am</w:t>
+      </w:r>
+      <w:proofErr w:type="spellEnd"/>
+      <w:r>
+        <w:rPr>
+          <w:rFonts w:eastAsiaTheme="minorEastAsia"/>
+        </w:rPr>
+        <w:t xml:space="preserve">. These sample plots use </w:t>
+      </w:r>
+      <w:proofErr w:type="spellStart"/>
+      <w:r>
+        <w:rPr>
+          <w:rFonts w:eastAsiaTheme="minorEastAsia"/>
+          <w:i/>
+          <w:iCs/>
+        </w:rPr>
+        <w:t>J</w:t>
+      </w:r>
+      <w:r>
+        <w:rPr>
+          <w:rFonts w:eastAsiaTheme="minorEastAsia"/>
+          <w:i/>
+          <w:iCs/>
+          <w:vertAlign w:val="superscript"/>
+        </w:rPr>
+        <w:t>a</w:t>
+      </w:r>
+      <w:r>
+        <w:rPr>
+          <w:rFonts w:eastAsiaTheme="minorEastAsia"/>
+          <w:i/>
+          <w:iCs/>
+          <w:vertAlign w:val="subscript"/>
+        </w:rPr>
+        <w:t>Am</w:t>
+      </w:r>
+      <w:proofErr w:type="spellEnd"/>
+      <w:r>
+        <w:rPr>
+          <w:rFonts w:eastAsiaTheme="minorEastAsia"/>
+        </w:rPr>
+        <w:t xml:space="preserve"> as an example to show how we simulated the hypothesized effect of hypoxia on each parameter to test whether a given parameter met Criterion 1. The solid line is the predicted data for the base model value of </w:t>
+      </w:r>
+      <w:proofErr w:type="spellStart"/>
+      <w:r>
+        <w:rPr>
+          <w:rFonts w:eastAsiaTheme="minorEastAsia"/>
+          <w:i/>
+          <w:iCs/>
+        </w:rPr>
+        <w:t>J</w:t>
+      </w:r>
+      <w:r>
+        <w:rPr>
+          <w:rFonts w:eastAsiaTheme="minorEastAsia"/>
+          <w:i/>
+          <w:iCs/>
+          <w:vertAlign w:val="superscript"/>
+        </w:rPr>
+        <w:t>a</w:t>
+      </w:r>
+      <w:r>
+        <w:rPr>
+          <w:rFonts w:eastAsiaTheme="minorEastAsia"/>
+          <w:i/>
+          <w:iCs/>
+          <w:vertAlign w:val="subscript"/>
+        </w:rPr>
+        <w:t>Am</w:t>
+      </w:r>
+      <w:proofErr w:type="spellEnd"/>
+      <w:r>
+        <w:rPr>
+          <w:rFonts w:eastAsiaTheme="minorEastAsia"/>
+        </w:rPr>
+        <w:t xml:space="preserve"> while the dotted lines show how the predicted data changes as </w:t>
+      </w:r>
+      <w:proofErr w:type="spellStart"/>
+      <w:r>
+        <w:rPr>
+          <w:rFonts w:eastAsiaTheme="minorEastAsia"/>
+          <w:i/>
+          <w:iCs/>
+        </w:rPr>
+        <w:t>J</w:t>
+      </w:r>
+      <w:r>
+        <w:rPr>
+          <w:rFonts w:eastAsiaTheme="minorEastAsia"/>
+          <w:i/>
+          <w:iCs/>
+          <w:vertAlign w:val="superscript"/>
+        </w:rPr>
+        <w:t>a</w:t>
+      </w:r>
+      <w:r>
+        <w:rPr>
+          <w:rFonts w:eastAsiaTheme="minorEastAsia"/>
+          <w:i/>
+          <w:iCs/>
+          <w:vertAlign w:val="subscript"/>
+        </w:rPr>
+        <w:t>Am</w:t>
+      </w:r>
+      <w:proofErr w:type="spellEnd"/>
+      <w:r>
+        <w:rPr>
+          <w:rFonts w:eastAsiaTheme="minorEastAsia"/>
+        </w:rPr>
+        <w:t xml:space="preserve"> is reduced</w:t>
+      </w:r>
+      <w:bookmarkEnd w:id="16"/>
+      <w:r>
+        <w:rPr>
+          <w:rFonts w:eastAsiaTheme="minorEastAsia"/>
+        </w:rPr>
+        <w:t xml:space="preserve">, as it would be by correction factor </w:t>
+      </w:r>
+      <w:r>
+        <w:rPr>
+          <w:rFonts w:eastAsiaTheme="minorEastAsia"/>
+          <w:i/>
+          <w:iCs/>
+        </w:rPr>
+        <w:t>c</w:t>
+      </w:r>
+      <w:r>
+        <w:rPr>
+          <w:rFonts w:eastAsiaTheme="minorEastAsia"/>
+        </w:rPr>
+        <w:t>.</w:t>
+      </w:r>
+    </w:p>
+    <w:p>
+      <w:pPr>
+        <w:pStyle w:val="TS"/>
+        <w:spacing w:line="480" w:lineRule="auto"/>
+        <w:rPr>
+          <w:rFonts w:eastAsiaTheme="minorEastAsia"/>
+        </w:rPr>
+      </w:pPr>
+    </w:p>
+    <w:p>
+      <w:pPr>
+        <w:pStyle w:val="TS"/>
+        <w:spacing w:line="480" w:lineRule="auto"/>
+        <w:rPr>
+          <w:rFonts w:eastAsiaTheme="minorEastAsia"/>
+        </w:rPr>
+      </w:pPr>
+      <w:r>
+        <w:rPr>
+          <w:rFonts w:eastAsiaTheme="minorEastAsia"/>
+        </w:rPr>
+        <w:t xml:space="preserve"> hypothesized effect of hypoxia on each parameter was tested by simulating the state variables </w:t>
+      </w:r>
+      <w:r>
+        <w:rPr>
+          <w:rFonts w:eastAsiaTheme="minorEastAsia"/>
+        </w:rPr>
         <w:t xml:space="preserve">Predicted values of total length, egg buffer mass, and survival over time for each parameter’s base model value </w:t>
       </w:r>
       <w:r>
@@ -11021,20 +11209,20 @@
         </w:rPr>
         <w:t xml:space="preserve">levels representing hypoxia effects on the </w:t>
       </w:r>
-      <w:commentRangeStart w:id="16"/>
+      <w:commentRangeStart w:id="17"/>
       <w:r>
         <w:rPr>
           <w:rFonts w:eastAsiaTheme="minorEastAsia"/>
         </w:rPr>
         <w:t>parameter</w:t>
       </w:r>
-      <w:commentRangeEnd w:id="16"/>
+      <w:commentRangeEnd w:id="17"/>
       <w:r>
         <w:rPr>
           <w:rStyle w:val="CommentReference"/>
           <w:rFonts w:asciiTheme="minorHAnsi" w:hAnsiTheme="minorHAnsi"/>
         </w:rPr>
-        <w:commentReference w:id="16"/>
+        <w:commentReference w:id="17"/>
       </w:r>
       <w:r>
         <w:rPr>
@@ -11305,7 +11493,11 @@
         <w:t xml:space="preserve"> </w:t>
       </w:r>
       <w:r>
-        <w:t xml:space="preserve">returned a lower than typical value for conversion efficiency of assimilates to growth, but this gave a realistic fit to the length data and allowed a detailed and very close fit to egg buffer </w:t>
+        <w:t xml:space="preserve">returned a lower than typical value for </w:t>
+      </w:r>
+      <w:r>
+        <w:lastRenderedPageBreak/>
+        <w:t xml:space="preserve">conversion efficiency of assimilates to growth, but this gave a realistic fit to the length data and allowed a detailed and very close fit to egg buffer </w:t>
       </w:r>
       <w:r>
         <w:t>mass over time</w:t>
@@ -11362,17 +11554,17 @@
       <w:r>
         <w:t xml:space="preserve">Preliminary testing ruled out seven of the parameters as having no effect on the state variables when increased or decreased based on hypothesized hypoxia effects (Table 3). </w:t>
       </w:r>
-      <w:commentRangeStart w:id="17"/>
+      <w:commentRangeStart w:id="18"/>
       <w:r>
         <w:t>The</w:t>
       </w:r>
-      <w:commentRangeEnd w:id="17"/>
+      <w:commentRangeEnd w:id="18"/>
       <w:r>
         <w:rPr>
           <w:rStyle w:val="CommentReference"/>
           <w:rFonts w:asciiTheme="minorHAnsi" w:hAnsiTheme="minorHAnsi"/>
         </w:rPr>
-        <w:commentReference w:id="17"/>
+        <w:commentReference w:id="18"/>
       </w:r>
       <w:r>
         <w:t xml:space="preserve"> best model of experimental hypoxia effects on </w:t>
@@ -11385,11 +11577,7 @@
         <w:t>M. menidia</w:t>
       </w:r>
       <w:r>
-        <w:t xml:space="preserve"> early life stages had correction factors </w:t>
-      </w:r>
-      <w:r>
-        <w:lastRenderedPageBreak/>
-        <w:t xml:space="preserve">applied to </w:t>
+        <w:t xml:space="preserve"> early life stages had correction factors applied to </w:t>
       </w:r>
       <w:proofErr w:type="spellStart"/>
       <w:r>
@@ -11737,17 +11925,17 @@
       <w:r>
         <w:t xml:space="preserve"> has a relative likelihood (</w:t>
       </w:r>
-      <w:commentRangeStart w:id="18"/>
+      <w:commentRangeStart w:id="19"/>
       <w:r>
         <w:t>Akaike</w:t>
       </w:r>
-      <w:commentRangeEnd w:id="18"/>
+      <w:commentRangeEnd w:id="19"/>
       <w:r>
         <w:rPr>
           <w:rStyle w:val="CommentReference"/>
           <w:rFonts w:asciiTheme="minorHAnsi" w:hAnsiTheme="minorHAnsi"/>
         </w:rPr>
-        <w:commentReference w:id="18"/>
+        <w:commentReference w:id="19"/>
       </w:r>
       <w:r>
         <w:t xml:space="preserve"> weight) of 0.937, indicating it is 0.937 times as probable as the model that applies correction factors to </w:t>
@@ -11941,26 +12129,26 @@
       <w:r>
         <w:t xml:space="preserve"> when their respective correction factors are applied for each DO level are listed in </w:t>
       </w:r>
-      <w:commentRangeStart w:id="19"/>
       <w:commentRangeStart w:id="20"/>
+      <w:commentRangeStart w:id="21"/>
       <w:r>
         <w:t>Table</w:t>
       </w:r>
-      <w:commentRangeEnd w:id="19"/>
+      <w:commentRangeEnd w:id="20"/>
       <w:r>
         <w:rPr>
           <w:rStyle w:val="CommentReference"/>
           <w:rFonts w:asciiTheme="minorHAnsi" w:hAnsiTheme="minorHAnsi"/>
         </w:rPr>
-        <w:commentReference w:id="19"/>
-      </w:r>
-      <w:commentRangeEnd w:id="20"/>
+        <w:commentReference w:id="20"/>
+      </w:r>
+      <w:commentRangeEnd w:id="21"/>
       <w:r>
         <w:rPr>
           <w:rStyle w:val="CommentReference"/>
           <w:rFonts w:asciiTheme="minorHAnsi" w:hAnsiTheme="minorHAnsi"/>
         </w:rPr>
-        <w:commentReference w:id="20"/>
+        <w:commentReference w:id="21"/>
       </w:r>
       <w:r>
         <w:t xml:space="preserve"> 5. </w:t>
@@ -11972,7 +12160,11 @@
         <w:spacing w:line="480" w:lineRule="auto"/>
       </w:pPr>
       <w:r>
+        <w:lastRenderedPageBreak/>
         <w:tab/>
+      </w:r>
+      <w:bookmarkStart w:id="22" w:name="_Hlk131365988"/>
+      <w:r>
         <w:t xml:space="preserve">Reducing </w:t>
       </w:r>
       <w:proofErr w:type="spellStart"/>
@@ -12106,7 +12298,7 @@
       <w:r>
         <w:t xml:space="preserve">The </w:t>
       </w:r>
-      <w:commentRangeStart w:id="21"/>
+      <w:commentRangeStart w:id="23"/>
       <w:r>
         <w:rPr>
           <w:rFonts w:cs="Times New Roman"/>
@@ -12116,13 +12308,13 @@
       <w:r>
         <w:t>AIC</w:t>
       </w:r>
-      <w:commentRangeEnd w:id="21"/>
+      <w:commentRangeEnd w:id="23"/>
       <w:r>
         <w:rPr>
           <w:rStyle w:val="CommentReference"/>
           <w:rFonts w:asciiTheme="minorHAnsi" w:hAnsiTheme="minorHAnsi"/>
         </w:rPr>
-        <w:commentReference w:id="21"/>
+        <w:commentReference w:id="23"/>
       </w:r>
       <w:r>
         <w:t xml:space="preserve"> for this pair of models is 2, indicating that the model with </w:t>
@@ -12386,11 +12578,7 @@
         <w:t xml:space="preserve">Table 4). </w:t>
       </w:r>
       <w:r>
-        <w:t xml:space="preserve">This suggests </w:t>
-      </w:r>
-      <w:r>
-        <w:lastRenderedPageBreak/>
-        <w:t xml:space="preserve">that although these are not the best fitting models, there is a moderate level of support for them, contrary to our hypothesis that adjusting </w:t>
+        <w:t xml:space="preserve">This suggests that although these are not the best fitting models, there is a moderate level of support for them, contrary to our hypothesis that adjusting </w:t>
       </w:r>
       <w:proofErr w:type="spellStart"/>
       <w:r>
@@ -12413,6 +12601,7 @@
       <w:r>
         <w:t xml:space="preserve"> with oxygen would be required to get a good fit. </w:t>
       </w:r>
+      <w:bookmarkEnd w:id="22"/>
     </w:p>
     <w:p>
       <w:pPr>
@@ -14684,6 +14873,7 @@
                 <w:iCs/>
                 <w:szCs w:val="24"/>
               </w:rPr>
+              <w:lastRenderedPageBreak/>
               <w:t>y</w:t>
             </w:r>
             <w:r>
@@ -16313,7 +16503,7 @@
         <w:pStyle w:val="TS"/>
         <w:spacing w:line="480" w:lineRule="auto"/>
       </w:pPr>
-      <w:bookmarkStart w:id="22" w:name="_Hlk130398530"/>
+      <w:bookmarkStart w:id="24" w:name="_Hlk130398530"/>
       <w:r>
         <w:rPr>
           <w:noProof/>
@@ -16403,17 +16593,17 @@
       <w:r>
         <w:t xml:space="preserve">. (A) is total length (mm) over time (days), (B) is egg buffer mass (mg) over time (days), and (C) is survival over </w:t>
       </w:r>
-      <w:commentRangeStart w:id="23"/>
+      <w:commentRangeStart w:id="25"/>
       <w:r>
         <w:t>time</w:t>
       </w:r>
-      <w:commentRangeEnd w:id="23"/>
+      <w:commentRangeEnd w:id="25"/>
       <w:r>
         <w:rPr>
           <w:rStyle w:val="CommentReference"/>
           <w:rFonts w:asciiTheme="minorHAnsi" w:hAnsiTheme="minorHAnsi"/>
         </w:rPr>
-        <w:commentReference w:id="23"/>
+        <w:commentReference w:id="25"/>
       </w:r>
       <w:r>
         <w:t xml:space="preserve"> (days), with means rather than all data plotted for survival for ease of viewing patterns. </w:t>
@@ -17116,7 +17306,7 @@
         <w:spacing w:line="480" w:lineRule="auto"/>
       </w:pPr>
     </w:p>
-    <w:bookmarkEnd w:id="22"/>
+    <w:bookmarkEnd w:id="24"/>
     <w:p>
       <w:pPr>
         <w:pStyle w:val="TS"/>
@@ -17147,7 +17337,7 @@
       <w:r>
         <w:tab/>
       </w:r>
-      <w:bookmarkStart w:id="24" w:name="_Hlk131276688"/>
+      <w:bookmarkStart w:id="26" w:name="_Hlk131276688"/>
       <w:r>
         <w:t>By combining e</w:t>
       </w:r>
@@ -17191,7 +17381,7 @@
       <w:r>
         <w:t xml:space="preserve">. </w:t>
       </w:r>
-      <w:bookmarkEnd w:id="24"/>
+      <w:bookmarkEnd w:id="26"/>
       <w:r>
         <w:t xml:space="preserve">After </w:t>
       </w:r>
@@ -17547,20 +17737,20 @@
         </w:rPr>
         <w:t xml:space="preserve">underestimated time to hatching and overestimated size at age, which suggests there were additional factors contributing to these differences that the model does not account </w:t>
       </w:r>
-      <w:commentRangeStart w:id="25"/>
+      <w:commentRangeStart w:id="27"/>
       <w:r>
         <w:rPr>
           <w:rFonts w:cs="Times New Roman"/>
         </w:rPr>
         <w:t>for</w:t>
       </w:r>
-      <w:commentRangeEnd w:id="25"/>
+      <w:commentRangeEnd w:id="27"/>
       <w:r>
         <w:rPr>
           <w:rStyle w:val="CommentReference"/>
           <w:rFonts w:asciiTheme="minorHAnsi" w:hAnsiTheme="minorHAnsi"/>
         </w:rPr>
-        <w:commentReference w:id="25"/>
+        <w:commentReference w:id="27"/>
       </w:r>
       <w:r>
         <w:rPr>
@@ -17948,7 +18138,7 @@
         </w:rPr>
         <w:t xml:space="preserve">that </w:t>
       </w:r>
-      <w:commentRangeStart w:id="26"/>
+      <w:commentRangeStart w:id="28"/>
       <w:proofErr w:type="spellStart"/>
       <w:r>
         <w:rPr>
@@ -17967,14 +18157,14 @@
         </w:rPr>
         <w:t>VA</w:t>
       </w:r>
-      <w:commentRangeEnd w:id="26"/>
+      <w:commentRangeEnd w:id="28"/>
       <w:proofErr w:type="spellEnd"/>
       <w:r>
         <w:rPr>
           <w:rStyle w:val="CommentReference"/>
           <w:rFonts w:asciiTheme="minorHAnsi" w:hAnsiTheme="minorHAnsi"/>
         </w:rPr>
-        <w:commentReference w:id="26"/>
+        <w:commentReference w:id="28"/>
       </w:r>
       <w:r>
         <w:rPr>
@@ -18896,20 +19086,20 @@
         </w:rPr>
         <w:t xml:space="preserve">the reduced capacity for aerobic metabolism at low DO </w:t>
       </w:r>
-      <w:commentRangeStart w:id="27"/>
+      <w:commentRangeStart w:id="29"/>
       <w:r>
         <w:rPr>
           <w:rFonts w:cs="Times New Roman"/>
         </w:rPr>
         <w:t>levels</w:t>
       </w:r>
-      <w:commentRangeEnd w:id="27"/>
+      <w:commentRangeEnd w:id="29"/>
       <w:r>
         <w:rPr>
           <w:rStyle w:val="CommentReference"/>
           <w:rFonts w:asciiTheme="minorHAnsi" w:hAnsiTheme="minorHAnsi"/>
         </w:rPr>
-        <w:commentReference w:id="27"/>
+        <w:commentReference w:id="29"/>
       </w:r>
       <w:r>
         <w:rPr>
@@ -20069,20 +20259,20 @@
         </w:rPr>
         <w:t xml:space="preserve">Instead, this approach demonstrates the value of identifying DEB parameters responsible for whole-organism effects of hypoxia to understand underlying energetic processes that are often time, labor, and cost-intensive to measure empirically, particularly in the early life stages, when biomass available for sampling is small and developmental changes are rapid. </w:t>
       </w:r>
-      <w:commentRangeStart w:id="28"/>
+      <w:commentRangeStart w:id="30"/>
       <w:r>
         <w:rPr>
           <w:rFonts w:cs="Times New Roman"/>
         </w:rPr>
         <w:t>Through</w:t>
       </w:r>
-      <w:commentRangeEnd w:id="28"/>
+      <w:commentRangeEnd w:id="30"/>
       <w:r>
         <w:rPr>
           <w:rStyle w:val="CommentReference"/>
           <w:rFonts w:asciiTheme="minorHAnsi" w:hAnsiTheme="minorHAnsi"/>
         </w:rPr>
-        <w:commentReference w:id="28"/>
+        <w:commentReference w:id="30"/>
       </w:r>
       <w:r>
         <w:rPr>
@@ -20173,7 +20363,7 @@
         <w:pStyle w:val="TS"/>
         <w:spacing w:line="480" w:lineRule="auto"/>
       </w:pPr>
-      <w:bookmarkStart w:id="29" w:name="_Hlk130398561"/>
+      <w:bookmarkStart w:id="31" w:name="_Hlk130398561"/>
       <w:r>
         <w:rPr>
           <w:b/>
@@ -22232,7 +22422,7 @@
         <w:spacing w:line="480" w:lineRule="auto"/>
         <w:ind w:left="720" w:hanging="720"/>
       </w:pPr>
-      <w:bookmarkStart w:id="30" w:name="_Hlk131277330"/>
+      <w:bookmarkStart w:id="32" w:name="_Hlk131277330"/>
       <w:proofErr w:type="spellStart"/>
       <w:r>
         <w:t>Stierhoff</w:t>
@@ -22260,7 +22450,7 @@
         <w:t xml:space="preserve">, 325: 255-266. </w:t>
       </w:r>
     </w:p>
-    <w:bookmarkEnd w:id="30"/>
+    <w:bookmarkEnd w:id="32"/>
     <w:p>
       <w:pPr>
         <w:pStyle w:val="TS"/>
@@ -22434,7 +22624,7 @@
       <w:r>
         <w:t xml:space="preserve">, 183: 1005-1013. </w:t>
       </w:r>
-      <w:bookmarkEnd w:id="29"/>
+      <w:bookmarkEnd w:id="31"/>
     </w:p>
     <w:sectPr>
       <w:pgSz w:w="12240" w:h="15840"/>
@@ -22742,7 +22932,7 @@
       </w:r>
     </w:p>
   </w:comment>
-  <w:comment w:id="16" w:author="Janet A Nye" w:date="2023-03-28T21:33:00Z" w:initials="JAN">
+  <w:comment w:id="17" w:author="Janet A Nye" w:date="2023-03-28T21:33:00Z" w:initials="JAN">
     <w:p>
       <w:pPr>
         <w:pStyle w:val="CommentText"/>
@@ -22758,7 +22948,7 @@
       </w:r>
     </w:p>
   </w:comment>
-  <w:comment w:id="17" w:author="Janet A Nye" w:date="2023-03-28T22:04:00Z" w:initials="JAN">
+  <w:comment w:id="18" w:author="Janet A Nye" w:date="2023-03-28T22:04:00Z" w:initials="JAN">
     <w:p>
       <w:pPr>
         <w:pStyle w:val="CommentText"/>
@@ -22774,7 +22964,7 @@
       </w:r>
     </w:p>
   </w:comment>
-  <w:comment w:id="18" w:author="Janet A Nye" w:date="2023-03-28T21:41:00Z" w:initials="JAN">
+  <w:comment w:id="19" w:author="Janet A Nye" w:date="2023-03-28T21:41:00Z" w:initials="JAN">
     <w:p>
       <w:pPr>
         <w:pStyle w:val="CommentText"/>
@@ -22806,7 +22996,7 @@
       </w:r>
     </w:p>
   </w:comment>
-  <w:comment w:id="19" w:author="Janet A Nye" w:date="2023-03-28T21:46:00Z" w:initials="JAN">
+  <w:comment w:id="20" w:author="Janet A Nye" w:date="2023-03-28T21:46:00Z" w:initials="JAN">
     <w:p>
       <w:pPr>
         <w:pStyle w:val="CommentText"/>
@@ -22822,7 +23012,7 @@
       </w:r>
     </w:p>
   </w:comment>
-  <w:comment w:id="20" w:author="Teresa G Schwemmer" w:date="2023-04-01T21:09:00Z" w:initials="TGS">
+  <w:comment w:id="21" w:author="Teresa G Schwemmer" w:date="2023-04-01T21:09:00Z" w:initials="TGS">
     <w:p>
       <w:pPr>
         <w:pStyle w:val="CommentText"/>
@@ -22838,7 +23028,7 @@
       </w:r>
     </w:p>
   </w:comment>
-  <w:comment w:id="21" w:author="Janet A Nye" w:date="2023-03-28T21:49:00Z" w:initials="JAN">
+  <w:comment w:id="23" w:author="Janet A Nye" w:date="2023-03-28T21:49:00Z" w:initials="JAN">
     <w:p>
       <w:pPr>
         <w:pStyle w:val="CommentText"/>
@@ -22896,7 +23086,7 @@
       </w:r>
     </w:p>
   </w:comment>
-  <w:comment w:id="23" w:author="Janet A Nye" w:date="2023-03-28T21:52:00Z" w:initials="JAN">
+  <w:comment w:id="25" w:author="Janet A Nye" w:date="2023-03-28T21:52:00Z" w:initials="JAN">
     <w:p>
       <w:pPr>
         <w:pStyle w:val="CommentText"/>
@@ -22954,7 +23144,7 @@
       </w:r>
     </w:p>
   </w:comment>
-  <w:comment w:id="25" w:author="Janet A Nye" w:date="2023-03-28T22:09:00Z" w:initials="JAN">
+  <w:comment w:id="27" w:author="Janet A Nye" w:date="2023-03-28T22:09:00Z" w:initials="JAN">
     <w:p>
       <w:pPr>
         <w:pStyle w:val="CommentText"/>
@@ -22970,7 +23160,7 @@
       </w:r>
     </w:p>
   </w:comment>
-  <w:comment w:id="26" w:author="Janet A Nye" w:date="2023-03-28T22:11:00Z" w:initials="JAN">
+  <w:comment w:id="28" w:author="Janet A Nye" w:date="2023-03-28T22:11:00Z" w:initials="JAN">
     <w:p>
       <w:pPr>
         <w:pStyle w:val="CommentText"/>
@@ -22986,7 +23176,7 @@
       </w:r>
     </w:p>
   </w:comment>
-  <w:comment w:id="27" w:author="Janet A Nye" w:date="2023-03-28T22:22:00Z" w:initials="JAN">
+  <w:comment w:id="29" w:author="Janet A Nye" w:date="2023-03-28T22:22:00Z" w:initials="JAN">
     <w:p>
       <w:pPr>
         <w:pStyle w:val="CommentText"/>
@@ -23002,7 +23192,7 @@
       </w:r>
     </w:p>
   </w:comment>
-  <w:comment w:id="28" w:author="Janet A Nye" w:date="2023-03-28T22:28:00Z" w:initials="JAN">
+  <w:comment w:id="30" w:author="Janet A Nye" w:date="2023-03-28T22:28:00Z" w:initials="JAN">
     <w:p>
       <w:pPr>
         <w:pStyle w:val="CommentText"/>

</xml_diff>